<commit_message>
Removed print statements from custom widget.
</commit_message>
<xml_diff>
--- a/resources/Saved/20TRC09471_Crim_Traffic Judgment Entry.docx
+++ b/resources/Saved/20TRC09471_Crim_Traffic Judgment Entry.docx
@@ -249,6 +249,7 @@
         </w:rPr>
         <w:t xml:space="preserve">.  </w:t>
       </w:r>
+      <w:proofErr w:type="gramStart"/>
       <w:r>
         <w:rPr>
           <w:rFonts w:ascii="Palatino Linotype" w:hAnsi="Palatino Linotype"/>
@@ -328,6 +329,7 @@
           <w:szCs w:val="20"/>
         </w:rPr>
       </w:pPr>
+      <w:proofErr w:type="gramStart"/>
       <w:r>
         <w:rPr>
           <w:rFonts w:ascii="Palatino Linotype" w:hAnsi="Palatino Linotype"/>
@@ -484,7 +486,6 @@
         <w:jc w:val="center"/>
         <w:rPr>
           <w:rFonts w:ascii="Palatino Linotype" w:hAnsi="Palatino Linotype"/>
-          <w:bCs/>
           <w:sz w:val="20"/>
           <w:szCs w:val="20"/>
         </w:rPr>
@@ -498,40 +499,7 @@
           <w:szCs w:val="20"/>
           <w:u w:val="single"/>
         </w:rPr>
-        <w:t>MAGISTRATE</w:t>
-      </w:r>
-      <w:r>
-        <w:rPr>
-          <w:rFonts w:ascii="Palatino Linotype" w:hAnsi="Palatino Linotype"/>
-          <w:b/>
-          <w:bCs/>
-          <w:sz w:val="20"/>
-          <w:szCs w:val="20"/>
-          <w:u w:val="single"/>
-        </w:rPr>
-        <w:t>’S</w:t>
-      </w:r>
-      <w:r>
-        <w:rPr>
-          <w:rFonts w:ascii="Palatino Linotype" w:hAnsi="Palatino Linotype"/>
-          <w:b/>
-          <w:bCs/>
-          <w:sz w:val="20"/>
-          <w:szCs w:val="20"/>
-          <w:u w:val="single"/>
-        </w:rPr>
-        <w:t xml:space="preserve"> </w:t>
-      </w:r>
-      <w:r>
-        <w:rPr>
-          <w:rFonts w:ascii="Palatino Linotype" w:hAnsi="Palatino Linotype"/>
-          <w:b/>
-          <w:bCs/>
-          <w:sz w:val="20"/>
-          <w:szCs w:val="20"/>
-          <w:u w:val="single"/>
-        </w:rPr>
-        <w:t xml:space="preserve">DECISION</w:t>
+        <w:t>FINAL JUDGMENT ENTRY</w:t>
       </w:r>
     </w:p>
     <w:p>
@@ -626,21 +594,22 @@
         </w:rPr>
         <w:t xml:space="preserve"> for </w:t>
       </w:r>
-      <w:r>
-        <w:rPr>
-          <w:rFonts w:ascii="Palatino Linotype" w:hAnsi="Palatino Linotype"/>
-          <w:sz w:val="20"/>
-          <w:szCs w:val="20"/>
-        </w:rPr>
-        <w:t xml:space="preserve">arraignment</w:t>
-      </w:r>
-      <w:r>
-        <w:rPr>
-          <w:rFonts w:ascii="Palatino Linotype" w:hAnsi="Palatino Linotype"/>
-          <w:sz w:val="20"/>
-          <w:szCs w:val="20"/>
-        </w:rPr>
-        <w:t xml:space="preserve"> on March 20, 2022.</w:t>
+      <w:proofErr w:type="gramStart"/>
+      <w:r>
+        <w:rPr>
+          <w:rFonts w:ascii="Palatino Linotype" w:hAnsi="Palatino Linotype"/>
+          <w:sz w:val="20"/>
+          <w:szCs w:val="20"/>
+        </w:rPr>
+        <w:t xml:space="preserve">change of plea</w:t>
+      </w:r>
+      <w:r>
+        <w:rPr>
+          <w:rFonts w:ascii="Palatino Linotype" w:hAnsi="Palatino Linotype"/>
+          <w:sz w:val="20"/>
+          <w:szCs w:val="20"/>
+        </w:rPr>
+        <w:t xml:space="preserve"> on March 29, 2022.</w:t>
       </w:r>
       <w:r>
         <w:rPr>
@@ -657,8 +626,9 @@
           <w:sz w:val="20"/>
           <w:szCs w:val="20"/>
         </w:rPr>
-        <w:t xml:space="preserve">Defendant was represented by Chris Junga, Public Defender. </w:t>
-      </w:r>
+        <w:t xml:space="preserve">Defendant</w:t>
+      </w:r>
+      <w:proofErr w:type="gramEnd"/>
       <w:r>
         <w:rPr>
           <w:rFonts w:ascii="Palatino Linotype" w:hAnsi="Palatino Linotype"/>
@@ -666,6 +636,15 @@
           <w:sz w:val="20"/>
           <w:szCs w:val="20"/>
         </w:rPr>
+        <w:t xml:space="preserve"> was represented by Chris Junga, Public Defender. </w:t>
+      </w:r>
+      <w:r>
+        <w:rPr>
+          <w:rFonts w:ascii="Palatino Linotype" w:hAnsi="Palatino Linotype"/>
+          <w:bCs/>
+          <w:sz w:val="20"/>
+          <w:szCs w:val="20"/>
+        </w:rPr>
         <w:t xml:space="preserve">Counsel for the State of Ohio made a motion to amend the cha</w:t>
       </w:r>
       <w:r>
@@ -684,7 +663,7 @@
           <w:sz w:val="20"/>
           <w:szCs w:val="20"/>
         </w:rPr>
-        <w:t xml:space="preserve"> The Court found the amendment did not alter the name or identi</w:t>
+        <w:t xml:space="preserve"> The Court found the amendment </w:t>
       </w:r>
       <w:r>
         <w:rPr>
@@ -693,7 +672,7 @@
           <w:sz w:val="20"/>
           <w:szCs w:val="20"/>
         </w:rPr>
-        <w:t xml:space="preserve">t</w:t>
+        <w:t xml:space="preserve">is consistent with Crim. R. 7 and consistent with the facts of this case. Therefore, the motion is</w:t>
       </w:r>
       <w:r>
         <w:rPr>
@@ -702,8 +681,9 @@
           <w:sz w:val="20"/>
           <w:szCs w:val="20"/>
         </w:rPr>
-        <w:t xml:space="preserve">y of the offense and the motion is Granted.</w:t>
-      </w:r>
+        <w:t xml:space="preserve"> </w:t>
+      </w:r>
+      <w:proofErr w:type="gramStart"/>
       <w:r>
         <w:rPr>
           <w:rFonts w:ascii="Palatino Linotype" w:hAnsi="Palatino Linotype"/>
@@ -711,7 +691,7 @@
           <w:sz w:val="20"/>
           <w:szCs w:val="20"/>
         </w:rPr>
-        <w:t xml:space="preserve"> The charge(s) of Traffic Control Device</w:t>
+        <w:t xml:space="preserve">Granted.</w:t>
       </w:r>
       <w:r>
         <w:rPr>
@@ -720,6 +700,15 @@
           <w:sz w:val="20"/>
           <w:szCs w:val="20"/>
         </w:rPr>
+        <w:t xml:space="preserve"> The charge(s) of OVI Alcohol / Drugs 1st</w:t>
+      </w:r>
+      <w:r>
+        <w:rPr>
+          <w:rFonts w:ascii="Palatino Linotype" w:hAnsi="Palatino Linotype"/>
+          <w:bCs/>
+          <w:sz w:val="20"/>
+          <w:szCs w:val="20"/>
+        </w:rPr>
         <w:t xml:space="preserve"> </w:t>
       </w:r>
       <w:r>
@@ -729,7 +718,25 @@
           <w:sz w:val="20"/>
           <w:szCs w:val="20"/>
         </w:rPr>
-        <w:t xml:space="preserve">is amended to Disorderly Conduct - Persistent.</w:t>
+        <w:t xml:space="preserve">is amended to Physical Control and No Valid Ol Ucm</w:t>
+      </w:r>
+      <w:r>
+        <w:rPr>
+          <w:rFonts w:ascii="Palatino Linotype" w:hAnsi="Palatino Linotype"/>
+          <w:bCs/>
+          <w:sz w:val="20"/>
+          <w:szCs w:val="20"/>
+        </w:rPr>
+        <w:t xml:space="preserve"> </w:t>
+      </w:r>
+      <w:r>
+        <w:rPr>
+          <w:rFonts w:ascii="Palatino Linotype" w:hAnsi="Palatino Linotype"/>
+          <w:bCs/>
+          <w:sz w:val="20"/>
+          <w:szCs w:val="20"/>
+        </w:rPr>
+        <w:t xml:space="preserve">is amended to Criminal Mischief - Risk of Physical Harm.</w:t>
       </w:r>
       <w:r>
         <w:rPr>
@@ -881,7 +888,16 @@
           <w:sz w:val="20"/>
           <w:szCs w:val="20"/>
         </w:rPr>
-        <w:t>The Court, finding that the Defendant entered the plea knowingly, intelligently, and voluntarily, accepted the plea and entered the following sentence:</w:t>
+        <w:t xml:space="preserve">The Court, finding that the Defendant entered the plea knowingly, intelligently, and voluntarily, accepted the plea and entered the following </w:t>
+      </w:r>
+      <w:proofErr w:type="gramStart"/>
+      <w:r>
+        <w:rPr>
+          <w:rFonts w:ascii="Palatino Linotype" w:hAnsi="Palatino Linotype"/>
+          <w:sz w:val="20"/>
+          <w:szCs w:val="20"/>
+        </w:rPr>
+        <w:t>sentence:</w:t>
       </w:r>
       <w:r>
         <w:rPr>
@@ -992,6 +1008,7 @@
                 <w:szCs w:val="20"/>
               </w:rPr>
             </w:pPr>
+            <w:proofErr w:type="gramStart"/>
             <w:r>
               <w:rPr>
                 <w:rFonts w:ascii="Palatino Linotype" w:hAnsi="Palatino Linotype"/>
@@ -1001,7 +1018,7 @@
                 <w:szCs w:val="20"/>
               </w:rPr>
               <w:lastRenderedPageBreak/>
-              <w:t xml:space="preserve">OVI Alcohol / Drugs 1st</w:t>
+              <w:t xml:space="preserve">No Valid Ol Ucm - AMENDED to Criminal Mischief - Risk of Physical Harm</w:t>
             </w:r>
           </w:p>
         </w:tc>
@@ -1031,6 +1048,7 @@
                 <w:szCs w:val="20"/>
               </w:rPr>
             </w:pPr>
+            <w:proofErr w:type="gramStart"/>
             <w:r>
               <w:rPr>
                 <w:rFonts w:ascii="Palatino Linotype" w:hAnsi="Palatino Linotype"/>
@@ -1070,6 +1088,7 @@
                 <w:szCs w:val="20"/>
               </w:rPr>
             </w:pPr>
+            <w:proofErr w:type="gramStart"/>
             <w:r>
               <w:rPr>
                 <w:rFonts w:ascii="Palatino Linotype" w:hAnsi="Palatino Linotype"/>
@@ -1079,7 +1098,7 @@
                 <w:szCs w:val="20"/>
               </w:rPr>
               <w:lastRenderedPageBreak/>
-              <w:t xml:space="preserve">Traffic Control Device - AMENDED to Disorderly Conduct - Persistent</w:t>
+              <w:t xml:space="preserve">Traffic Control Device</w:t>
             </w:r>
           </w:p>
         </w:tc>
@@ -1109,6 +1128,7 @@
                 <w:szCs w:val="20"/>
               </w:rPr>
             </w:pPr>
+            <w:proofErr w:type="gramStart"/>
             <w:r>
               <w:rPr>
                 <w:rFonts w:ascii="Palatino Linotype" w:hAnsi="Palatino Linotype"/>
@@ -1191,15 +1211,16 @@
                 <w:szCs w:val="20"/>
               </w:rPr>
             </w:pPr>
-            <w:r>
-              <w:rPr>
-                <w:rFonts w:ascii="Palatino Linotype" w:hAnsi="Palatino Linotype"/>
-                <w:b/>
-                <w:bCs/>
-                <w:sz w:val="20"/>
-                <w:szCs w:val="20"/>
-              </w:rPr>
-              <w:t xml:space="preserve">4511.19A1A*</w:t>
+            <w:proofErr w:type="gramStart"/>
+            <w:r>
+              <w:rPr>
+                <w:rFonts w:ascii="Palatino Linotype" w:hAnsi="Palatino Linotype"/>
+                <w:b/>
+                <w:bCs/>
+                <w:sz w:val="20"/>
+                <w:szCs w:val="20"/>
+              </w:rPr>
+              <w:t xml:space="preserve">2909.07*</w:t>
             </w:r>
           </w:p>
         </w:tc>
@@ -1229,6 +1250,7 @@
                 <w:szCs w:val="20"/>
               </w:rPr>
             </w:pPr>
+            <w:proofErr w:type="gramStart"/>
             <w:r>
               <w:rPr>
                 <w:rFonts w:ascii="Palatino Linotype" w:hAnsi="Palatino Linotype"/>
@@ -1267,15 +1289,16 @@
                 <w:szCs w:val="20"/>
               </w:rPr>
             </w:pPr>
-            <w:r>
-              <w:rPr>
-                <w:rFonts w:ascii="Palatino Linotype" w:hAnsi="Palatino Linotype"/>
-                <w:b/>
-                <w:bCs/>
-                <w:sz w:val="20"/>
-                <w:szCs w:val="20"/>
-              </w:rPr>
-              <w:t xml:space="preserve">2917.11(A)(1)</w:t>
+            <w:proofErr w:type="gramStart"/>
+            <w:r>
+              <w:rPr>
+                <w:rFonts w:ascii="Palatino Linotype" w:hAnsi="Palatino Linotype"/>
+                <w:b/>
+                <w:bCs/>
+                <w:sz w:val="20"/>
+                <w:szCs w:val="20"/>
+              </w:rPr>
+              <w:t xml:space="preserve">4511.12</w:t>
             </w:r>
           </w:p>
         </w:tc>
@@ -1305,6 +1328,7 @@
                 <w:szCs w:val="20"/>
               </w:rPr>
             </w:pPr>
+            <w:proofErr w:type="gramStart"/>
             <w:r>
               <w:rPr>
                 <w:rFonts w:ascii="Palatino Linotype" w:hAnsi="Palatino Linotype"/>
@@ -1386,6 +1410,7 @@
                 <w:szCs w:val="20"/>
               </w:rPr>
             </w:pPr>
+            <w:proofErr w:type="gramStart"/>
             <w:r>
               <w:rPr>
                 <w:rFonts w:ascii="Palatino Linotype" w:hAnsi="Palatino Linotype"/>
@@ -1424,6 +1449,7 @@
                 <w:szCs w:val="20"/>
               </w:rPr>
             </w:pPr>
+            <w:proofErr w:type="gramStart"/>
             <w:r>
               <w:rPr>
                 <w:rFonts w:ascii="Palatino Linotype" w:hAnsi="Palatino Linotype"/>
@@ -1462,15 +1488,16 @@
                 <w:szCs w:val="20"/>
               </w:rPr>
             </w:pPr>
-            <w:r>
-              <w:rPr>
-                <w:rFonts w:ascii="Palatino Linotype" w:hAnsi="Palatino Linotype"/>
-                <w:b/>
-                <w:bCs/>
-                <w:sz w:val="20"/>
-                <w:szCs w:val="20"/>
-              </w:rPr>
-              <w:t xml:space="preserve">M4</w:t>
+            <w:proofErr w:type="gramStart"/>
+            <w:r>
+              <w:rPr>
+                <w:rFonts w:ascii="Palatino Linotype" w:hAnsi="Palatino Linotype"/>
+                <w:b/>
+                <w:bCs/>
+                <w:sz w:val="20"/>
+                <w:szCs w:val="20"/>
+              </w:rPr>
+              <w:t xml:space="preserve">MM</w:t>
             </w:r>
           </w:p>
         </w:tc>
@@ -1500,6 +1527,7 @@
                 <w:szCs w:val="20"/>
               </w:rPr>
             </w:pPr>
+            <w:proofErr w:type="gramStart"/>
             <w:r>
               <w:rPr>
                 <w:rFonts w:ascii="Palatino Linotype" w:hAnsi="Palatino Linotype"/>
@@ -1581,6 +1609,7 @@
                 <w:szCs w:val="20"/>
               </w:rPr>
             </w:pPr>
+            <w:proofErr w:type="gramStart"/>
             <w:r>
               <w:rPr>
                 <w:rFonts w:ascii="Palatino Linotype" w:hAnsi="Palatino Linotype"/>
@@ -1619,6 +1648,7 @@
                 <w:szCs w:val="20"/>
               </w:rPr>
             </w:pPr>
+            <w:proofErr w:type="gramStart"/>
             <w:r>
               <w:rPr>
                 <w:rFonts w:ascii="Palatino Linotype" w:hAnsi="Palatino Linotype"/>
@@ -1657,6 +1687,7 @@
                 <w:szCs w:val="20"/>
               </w:rPr>
             </w:pPr>
+            <w:proofErr w:type="gramStart"/>
             <w:r>
               <w:rPr>
                 <w:rFonts w:ascii="Palatino Linotype" w:hAnsi="Palatino Linotype"/>
@@ -1695,6 +1726,7 @@
                 <w:szCs w:val="20"/>
               </w:rPr>
             </w:pPr>
+            <w:proofErr w:type="gramStart"/>
             <w:r>
               <w:rPr>
                 <w:rFonts w:ascii="Palatino Linotype" w:hAnsi="Palatino Linotype"/>
@@ -1776,6 +1808,7 @@
                 <w:szCs w:val="20"/>
               </w:rPr>
             </w:pPr>
+            <w:proofErr w:type="gramStart"/>
             <w:r>
               <w:rPr>
                 <w:rFonts w:ascii="Palatino Linotype" w:hAnsi="Palatino Linotype"/>
@@ -1814,6 +1847,7 @@
                 <w:szCs w:val="20"/>
               </w:rPr>
             </w:pPr>
+            <w:proofErr w:type="gramStart"/>
             <w:r>
               <w:rPr>
                 <w:rFonts w:ascii="Palatino Linotype" w:hAnsi="Palatino Linotype"/>
@@ -1852,6 +1886,7 @@
                 <w:szCs w:val="20"/>
               </w:rPr>
             </w:pPr>
+            <w:proofErr w:type="gramStart"/>
             <w:r>
               <w:rPr>
                 <w:rFonts w:ascii="Palatino Linotype" w:hAnsi="Palatino Linotype"/>
@@ -1890,6 +1925,7 @@
                 <w:szCs w:val="20"/>
               </w:rPr>
             </w:pPr>
+            <w:proofErr w:type="gramStart"/>
             <w:r>
               <w:rPr>
                 <w:rFonts w:ascii="Palatino Linotype" w:hAnsi="Palatino Linotype"/>
@@ -1971,6 +2007,7 @@
                 <w:szCs w:val="20"/>
               </w:rPr>
             </w:pPr>
+            <w:proofErr w:type="gramStart"/>
             <w:r>
               <w:rPr>
                 <w:rFonts w:ascii="Palatino Linotype" w:hAnsi="Palatino Linotype"/>
@@ -2009,6 +2046,7 @@
                 <w:szCs w:val="20"/>
               </w:rPr>
             </w:pPr>
+            <w:proofErr w:type="gramStart"/>
             <w:r>
               <w:rPr>
                 <w:rFonts w:ascii="Palatino Linotype" w:hAnsi="Palatino Linotype"/>
@@ -2047,6 +2085,7 @@
                 <w:szCs w:val="20"/>
               </w:rPr>
             </w:pPr>
+            <w:proofErr w:type="gramStart"/>
             <w:r>
               <w:rPr>
                 <w:rFonts w:ascii="Palatino Linotype" w:hAnsi="Palatino Linotype"/>
@@ -2085,6 +2124,7 @@
                 <w:szCs w:val="20"/>
               </w:rPr>
             </w:pPr>
+            <w:proofErr w:type="gramStart"/>
             <w:r>
               <w:rPr>
                 <w:rFonts w:ascii="Palatino Linotype" w:hAnsi="Palatino Linotype"/>
@@ -2186,6 +2226,7 @@
                 <w:szCs w:val="20"/>
               </w:rPr>
             </w:pPr>
+            <w:proofErr w:type="gramStart"/>
             <w:r>
               <w:rPr>
                 <w:rFonts w:ascii="Palatino Linotype" w:hAnsi="Palatino Linotype"/>
@@ -2224,6 +2265,7 @@
                 <w:szCs w:val="20"/>
               </w:rPr>
             </w:pPr>
+            <w:proofErr w:type="gramStart"/>
             <w:r>
               <w:rPr>
                 <w:rFonts w:ascii="Palatino Linotype" w:hAnsi="Palatino Linotype"/>
@@ -2262,6 +2304,7 @@
                 <w:szCs w:val="20"/>
               </w:rPr>
             </w:pPr>
+            <w:proofErr w:type="gramStart"/>
             <w:r>
               <w:rPr>
                 <w:rFonts w:ascii="Palatino Linotype" w:hAnsi="Palatino Linotype"/>
@@ -2300,6 +2343,7 @@
                 <w:szCs w:val="20"/>
               </w:rPr>
             </w:pPr>
+            <w:proofErr w:type="gramStart"/>
             <w:r>
               <w:rPr>
                 <w:rFonts w:ascii="Palatino Linotype" w:hAnsi="Palatino Linotype"/>
@@ -2381,6 +2425,7 @@
                 <w:szCs w:val="20"/>
               </w:rPr>
             </w:pPr>
+            <w:proofErr w:type="gramStart"/>
             <w:r>
               <w:rPr>
                 <w:rFonts w:ascii="Palatino Linotype" w:hAnsi="Palatino Linotype"/>
@@ -2419,6 +2464,7 @@
                 <w:szCs w:val="20"/>
               </w:rPr>
             </w:pPr>
+            <w:proofErr w:type="gramStart"/>
             <w:r>
               <w:rPr>
                 <w:rFonts w:ascii="Palatino Linotype" w:hAnsi="Palatino Linotype"/>
@@ -2457,6 +2503,7 @@
                 <w:szCs w:val="20"/>
               </w:rPr>
             </w:pPr>
+            <w:proofErr w:type="gramStart"/>
             <w:r>
               <w:rPr>
                 <w:rFonts w:ascii="Palatino Linotype" w:hAnsi="Palatino Linotype"/>
@@ -2495,6 +2542,7 @@
                 <w:szCs w:val="20"/>
               </w:rPr>
             </w:pPr>
+            <w:proofErr w:type="gramStart"/>
             <w:r>
               <w:rPr>
                 <w:rFonts w:ascii="Palatino Linotype" w:hAnsi="Palatino Linotype"/>
@@ -2596,6 +2644,7 @@
                 <w:szCs w:val="20"/>
               </w:rPr>
             </w:pPr>
+            <w:proofErr w:type="gramStart"/>
             <w:r>
               <w:rPr>
                 <w:rFonts w:ascii="Palatino Linotype" w:hAnsi="Palatino Linotype"/>
@@ -2634,6 +2683,7 @@
                 <w:szCs w:val="20"/>
               </w:rPr>
             </w:pPr>
+            <w:proofErr w:type="gramStart"/>
             <w:r>
               <w:rPr>
                 <w:rFonts w:ascii="Palatino Linotype" w:hAnsi="Palatino Linotype"/>
@@ -2672,6 +2722,7 @@
                 <w:szCs w:val="20"/>
               </w:rPr>
             </w:pPr>
+            <w:proofErr w:type="gramStart"/>
             <w:r>
               <w:rPr>
                 <w:rFonts w:ascii="Palatino Linotype" w:hAnsi="Palatino Linotype"/>
@@ -2710,6 +2761,7 @@
                 <w:szCs w:val="20"/>
               </w:rPr>
             </w:pPr>
+            <w:proofErr w:type="gramStart"/>
             <w:r>
               <w:rPr>
                 <w:rFonts w:ascii="Palatino Linotype" w:hAnsi="Palatino Linotype"/>
@@ -2765,14 +2817,6 @@
         </w:rPr>
         <w:t xml:space="preserve"/>
       </w:r>
-      <w:r>
-        <w:rPr>
-          <w:rFonts w:ascii="Palatino Linotype" w:hAnsi="Palatino Linotype"/>
-          <w:sz w:val="20"/>
-          <w:szCs w:val="20"/>
-        </w:rPr>
-        <w:t xml:space="preserve"/>
-      </w:r>
     </w:p>
     <w:p>
       <w:pPr>
@@ -2985,7 +3029,7 @@
           <w:sz w:val="20"/>
           <w:szCs w:val="20"/>
         </w:rPr>
-        <w:t xml:space="preserve">March 20, 2022</w:t>
+        <w:t xml:space="preserve">March 29, 2022</w:t>
       </w:r>
       <w:r>
         <w:rPr>
@@ -3086,6 +3130,177 @@
           <w:szCs w:val="20"/>
         </w:rPr>
       </w:pPr>
+    </w:p>
+    <w:p>
+      <w:pPr>
+        <w:keepNext/>
+        <w:tabs>
+          <w:tab w:val="left" w:pos="-1080"/>
+          <w:tab w:val="left" w:pos="-720"/>
+          <w:tab w:val="left" w:pos="0"/>
+          <w:tab w:val="left" w:pos="720"/>
+          <w:tab w:val="left" w:pos="1440"/>
+          <w:tab w:val="left" w:pos="2160"/>
+          <w:tab w:val="left" w:pos="2880"/>
+          <w:tab w:val="left" w:pos="3600"/>
+          <w:tab w:val="left" w:pos="4320"/>
+          <w:tab w:val="left" w:pos="4680"/>
+        </w:tabs>
+        <w:ind w:left="4680" w:hanging="4680"/>
+        <w:jc w:val="both"/>
+        <w:rPr>
+          <w:rFonts w:ascii="Palatino Linotype" w:hAnsi="Palatino Linotype"/>
+          <w:sz w:val="20"/>
+          <w:szCs w:val="20"/>
+        </w:rPr>
+      </w:pPr>
+      <w:r>
+        <w:rPr>
+          <w:rFonts w:ascii="Palatino Linotype" w:hAnsi="Palatino Linotype"/>
+          <w:sz w:val="20"/>
+          <w:szCs w:val="20"/>
+        </w:rPr>
+        <w:tab/>
+      </w:r>
+      <w:r>
+        <w:rPr>
+          <w:rFonts w:ascii="Palatino Linotype" w:hAnsi="Palatino Linotype"/>
+          <w:sz w:val="20"/>
+          <w:szCs w:val="20"/>
+        </w:rPr>
+        <w:tab/>
+      </w:r>
+      <w:r>
+        <w:rPr>
+          <w:rFonts w:ascii="Palatino Linotype" w:hAnsi="Palatino Linotype"/>
+          <w:sz w:val="20"/>
+          <w:szCs w:val="20"/>
+        </w:rPr>
+        <w:tab/>
+      </w:r>
+      <w:r>
+        <w:rPr>
+          <w:rFonts w:ascii="Palatino Linotype" w:hAnsi="Palatino Linotype"/>
+          <w:sz w:val="20"/>
+          <w:szCs w:val="20"/>
+        </w:rPr>
+        <w:tab/>
+      </w:r>
+      <w:r>
+        <w:rPr>
+          <w:rFonts w:ascii="Palatino Linotype" w:hAnsi="Palatino Linotype"/>
+          <w:sz w:val="20"/>
+          <w:szCs w:val="20"/>
+        </w:rPr>
+        <w:tab/>
+      </w:r>
+      <w:r>
+        <w:rPr>
+          <w:rFonts w:ascii="Palatino Linotype" w:hAnsi="Palatino Linotype"/>
+          <w:sz w:val="20"/>
+          <w:szCs w:val="20"/>
+        </w:rPr>
+        <w:tab/>
+      </w:r>
+      <w:r>
+        <w:rPr>
+          <w:rFonts w:ascii="Palatino Linotype" w:hAnsi="Palatino Linotype"/>
+          <w:sz w:val="20"/>
+          <w:szCs w:val="20"/>
+        </w:rPr>
+        <w:tab/>
+      </w:r>
+      <w:r>
+        <w:rPr>
+          <w:rFonts w:ascii="Palatino Linotype" w:hAnsi="Palatino Linotype"/>
+          <w:sz w:val="20"/>
+          <w:szCs w:val="20"/>
+        </w:rPr>
+        <w:tab/>
+      </w:r>
+      <w:r>
+        <w:rPr>
+          <w:rFonts w:ascii="Palatino Linotype" w:hAnsi="Palatino Linotype"/>
+          <w:sz w:val="20"/>
+          <w:szCs w:val="20"/>
+        </w:rPr>
+        <w:t xml:space="preserve">____________________________________</w:t>
+      </w:r>
+    </w:p>
+    <w:p>
+      <w:pPr>
+        <w:keepNext/>
+        <w:keepLines/>
+        <w:widowControl/>
+        <w:tabs>
+          <w:tab w:val="left" w:pos="-1080"/>
+          <w:tab w:val="left" w:pos="-720"/>
+          <w:tab w:val="left" w:pos="0"/>
+          <w:tab w:val="left" w:pos="720"/>
+          <w:tab w:val="left" w:pos="1440"/>
+          <w:tab w:val="left" w:pos="2160"/>
+          <w:tab w:val="left" w:pos="2880"/>
+          <w:tab w:val="left" w:pos="3600"/>
+          <w:tab w:val="left" w:pos="4320"/>
+          <w:tab w:val="left" w:pos="4680"/>
+        </w:tabs>
+        <w:ind w:firstLine="4680"/>
+        <w:jc w:val="both"/>
+        <w:rPr>
+          <w:rFonts w:ascii="Palatino Linotype" w:hAnsi="Palatino Linotype"/>
+          <w:sz w:val="20"/>
+          <w:szCs w:val="20"/>
+        </w:rPr>
+      </w:pPr>
+      <w:r>
+        <w:rPr>
+          <w:rFonts w:ascii="Palatino Linotype" w:hAnsi="Palatino Linotype"/>
+          <w:sz w:val="20"/>
+          <w:szCs w:val="20"/>
+        </w:rPr>
+        <w:tab/>
+      </w:r>
+      <w:proofErr w:type="gramStart"/>
+      <w:r>
+        <w:rPr>
+          <w:rFonts w:ascii="Palatino Linotype" w:hAnsi="Palatino Linotype"/>
+          <w:sz w:val="20"/>
+          <w:szCs w:val="20"/>
+        </w:rPr>
+        <w:t xml:space="preserve">Judge</w:t>
+      </w:r>
+      <w:r>
+        <w:rPr>
+          <w:rFonts w:ascii="Palatino Linotype" w:hAnsi="Palatino Linotype"/>
+          <w:sz w:val="20"/>
+          <w:szCs w:val="20"/>
+        </w:rPr>
+        <w:t xml:space="preserve"> </w:t>
+      </w:r>
+      <w:r>
+        <w:rPr>
+          <w:rFonts w:ascii="Palatino Linotype" w:hAnsi="Palatino Linotype"/>
+          <w:sz w:val="20"/>
+          <w:szCs w:val="20"/>
+        </w:rPr>
+        <w:t xml:space="preserve">Kyle</w:t>
+      </w:r>
+      <w:r>
+        <w:rPr>
+          <w:rFonts w:ascii="Palatino Linotype" w:hAnsi="Palatino Linotype"/>
+          <w:sz w:val="20"/>
+          <w:szCs w:val="20"/>
+        </w:rPr>
+        <w:t xml:space="preserve"> </w:t>
+      </w:r>
+      <w:r>
+        <w:rPr>
+          <w:rFonts w:ascii="Palatino Linotype" w:hAnsi="Palatino Linotype"/>
+          <w:sz w:val="20"/>
+          <w:szCs w:val="20"/>
+        </w:rPr>
+        <w:t xml:space="preserve">Rohrer</w:t>
+      </w:r>
     </w:p>
     <w:p>
       <w:pPr>
@@ -3101,10 +3316,9 @@
           <w:tab w:val="left" w:pos="4320"/>
           <w:tab w:val="left" w:pos="4680"/>
         </w:tabs>
-        <w:ind w:left="4680" w:hanging="4680"/>
-        <w:jc w:val="both"/>
-        <w:rPr>
-          <w:rFonts w:ascii="Palatino Linotype" w:hAnsi="Palatino Linotype"/>
+        <w:rPr>
+          <w:rFonts w:ascii="Palatino Linotype" w:hAnsi="Palatino Linotype"/>
+          <w:bCs/>
           <w:sz w:val="20"/>
           <w:szCs w:val="20"/>
         </w:rPr>
@@ -3115,71 +3329,7 @@
           <w:sz w:val="20"/>
           <w:szCs w:val="20"/>
         </w:rPr>
-        <w:tab/>
-      </w:r>
-      <w:r>
-        <w:rPr>
-          <w:rFonts w:ascii="Palatino Linotype" w:hAnsi="Palatino Linotype"/>
-          <w:sz w:val="20"/>
-          <w:szCs w:val="20"/>
-        </w:rPr>
-        <w:tab/>
-      </w:r>
-      <w:r>
-        <w:rPr>
-          <w:rFonts w:ascii="Palatino Linotype" w:hAnsi="Palatino Linotype"/>
-          <w:sz w:val="20"/>
-          <w:szCs w:val="20"/>
-        </w:rPr>
-        <w:tab/>
-      </w:r>
-      <w:r>
-        <w:rPr>
-          <w:rFonts w:ascii="Palatino Linotype" w:hAnsi="Palatino Linotype"/>
-          <w:sz w:val="20"/>
-          <w:szCs w:val="20"/>
-        </w:rPr>
-        <w:tab/>
-      </w:r>
-      <w:r>
-        <w:rPr>
-          <w:rFonts w:ascii="Palatino Linotype" w:hAnsi="Palatino Linotype"/>
-          <w:sz w:val="20"/>
-          <w:szCs w:val="20"/>
-        </w:rPr>
-        <w:tab/>
-      </w:r>
-      <w:r>
-        <w:rPr>
-          <w:rFonts w:ascii="Palatino Linotype" w:hAnsi="Palatino Linotype"/>
-          <w:sz w:val="20"/>
-          <w:szCs w:val="20"/>
-        </w:rPr>
-        <w:tab/>
-      </w:r>
-      <w:r>
-        <w:rPr>
-          <w:rFonts w:ascii="Palatino Linotype" w:hAnsi="Palatino Linotype"/>
-          <w:sz w:val="20"/>
-          <w:szCs w:val="20"/>
-        </w:rPr>
-        <w:tab/>
-      </w:r>
-      <w:r>
-        <w:rPr>
-          <w:rFonts w:ascii="Palatino Linotype" w:hAnsi="Palatino Linotype"/>
-          <w:sz w:val="20"/>
-          <w:szCs w:val="20"/>
-        </w:rPr>
-        <w:tab/>
-      </w:r>
-      <w:r>
-        <w:rPr>
-          <w:rFonts w:ascii="Palatino Linotype" w:hAnsi="Palatino Linotype"/>
-          <w:sz w:val="20"/>
-          <w:szCs w:val="20"/>
-        </w:rPr>
-        <w:t xml:space="preserve">____________________________________</w:t>
+        <w:t xml:space="preserve"/>
       </w:r>
     </w:p>
     <w:p>
@@ -3196,61 +3346,51 @@
           <w:tab w:val="left" w:pos="4320"/>
           <w:tab w:val="left" w:pos="4680"/>
         </w:tabs>
-        <w:ind w:firstLine="4680"/>
-        <w:jc w:val="both"/>
-        <w:rPr>
-          <w:rFonts w:ascii="Palatino Linotype" w:hAnsi="Palatino Linotype"/>
-          <w:sz w:val="20"/>
-          <w:szCs w:val="20"/>
+        <w:rPr>
+          <w:rFonts w:ascii="Palatino Linotype" w:hAnsi="Palatino Linotype"/>
+          <w:sz w:val="16"/>
+          <w:szCs w:val="16"/>
         </w:rPr>
       </w:pPr>
       <w:r>
         <w:rPr>
           <w:rFonts w:ascii="Palatino Linotype" w:hAnsi="Palatino Linotype"/>
-          <w:sz w:val="20"/>
-          <w:szCs w:val="20"/>
-        </w:rPr>
-        <w:tab/>
-      </w:r>
-      <w:r>
-        <w:rPr>
-          <w:rFonts w:ascii="Palatino Linotype" w:hAnsi="Palatino Linotype"/>
-          <w:sz w:val="20"/>
-          <w:szCs w:val="20"/>
-        </w:rPr>
-        <w:t xml:space="preserve">Magistrate</w:t>
-      </w:r>
-      <w:r>
-        <w:rPr>
-          <w:rFonts w:ascii="Palatino Linotype" w:hAnsi="Palatino Linotype"/>
-          <w:sz w:val="20"/>
-          <w:szCs w:val="20"/>
-        </w:rPr>
-        <w:t xml:space="preserve"> </w:t>
-      </w:r>
-      <w:r>
-        <w:rPr>
-          <w:rFonts w:ascii="Palatino Linotype" w:hAnsi="Palatino Linotype"/>
-          <w:sz w:val="20"/>
-          <w:szCs w:val="20"/>
-        </w:rPr>
-        <w:t xml:space="preserve">Amanda</w:t>
-      </w:r>
-      <w:r>
-        <w:rPr>
-          <w:rFonts w:ascii="Palatino Linotype" w:hAnsi="Palatino Linotype"/>
-          <w:sz w:val="20"/>
-          <w:szCs w:val="20"/>
-        </w:rPr>
-        <w:t xml:space="preserve"> </w:t>
-      </w:r>
-      <w:r>
-        <w:rPr>
-          <w:rFonts w:ascii="Palatino Linotype" w:hAnsi="Palatino Linotype"/>
-          <w:sz w:val="20"/>
-          <w:szCs w:val="20"/>
-        </w:rPr>
-        <w:t xml:space="preserve">Bunner</w:t>
+          <w:sz w:val="16"/>
+          <w:szCs w:val="16"/>
+        </w:rPr>
+        <w:t>Copies served by Dep. Clerk ___________</w:t>
+      </w:r>
+      <w:r>
+        <w:rPr>
+          <w:rFonts w:ascii="Palatino Linotype" w:hAnsi="Palatino Linotype"/>
+          <w:sz w:val="16"/>
+          <w:szCs w:val="16"/>
+        </w:rPr>
+        <w:t>________________</w:t>
+      </w:r>
+      <w:r>
+        <w:rPr>
+          <w:rFonts w:ascii="Palatino Linotype" w:hAnsi="Palatino Linotype"/>
+          <w:sz w:val="16"/>
+          <w:szCs w:val="16"/>
+        </w:rPr>
+        <w:t xml:space="preserve"> on the following date ___________</w:t>
+      </w:r>
+      <w:r>
+        <w:rPr>
+          <w:rFonts w:ascii="Palatino Linotype" w:hAnsi="Palatino Linotype"/>
+          <w:sz w:val="16"/>
+          <w:szCs w:val="16"/>
+        </w:rPr>
+        <w:t xml:space="preserve">_________</w:t>
+      </w:r>
+      <w:r>
+        <w:rPr>
+          <w:rFonts w:ascii="Palatino Linotype" w:hAnsi="Palatino Linotype"/>
+          <w:sz w:val="16"/>
+          <w:szCs w:val="16"/>
+        </w:rPr>
+        <w:t xml:space="preserve"> to:</w:t>
       </w:r>
     </w:p>
     <w:p>
@@ -3269,136 +3409,6 @@
         </w:tabs>
         <w:rPr>
           <w:rFonts w:ascii="Palatino Linotype" w:hAnsi="Palatino Linotype"/>
-          <w:bCs/>
-          <w:sz w:val="20"/>
-          <w:szCs w:val="20"/>
-        </w:rPr>
-      </w:pPr>
-      <w:r>
-        <w:rPr>
-          <w:rFonts w:ascii="Palatino Linotype" w:hAnsi="Palatino Linotype"/>
-          <w:sz w:val="20"/>
-          <w:szCs w:val="20"/>
-        </w:rPr>
-        <w:t xml:space="preserve"/>
-      </w:r>
-    </w:p>
-    <w:p>
-      <w:pPr>
-        <w:tabs>
-          <w:tab w:val="center" w:pos="4680"/>
-        </w:tabs>
-        <w:jc w:val="both"/>
-        <w:rPr>
-          <w:rFonts w:ascii="Palatino Linotype" w:hAnsi="Palatino Linotype"/>
-          <w:b/>
-          <w:bCs/>
-          <w:i/>
-          <w:sz w:val="19"/>
-          <w:szCs w:val="19"/>
-        </w:rPr>
-      </w:pPr>
-      <w:r>
-        <w:rPr>
-          <w:rFonts w:ascii="Palatino Linotype" w:hAnsi="Palatino Linotype"/>
-          <w:b/>
-          <w:bCs/>
-          <w:i/>
-          <w:sz w:val="19"/>
-          <w:szCs w:val="19"/>
-        </w:rPr>
-        <w:t xml:space="preserve">Pursuant to Criminal Rule 19(D) and Traffic Rule 14, written objections to this magistrate’s decision must be filed within </w:t>
-      </w:r>
-      <w:r>
-        <w:rPr>
-          <w:rFonts w:ascii="Palatino Linotype" w:hAnsi="Palatino Linotype"/>
-          <w:b/>
-          <w:bCs/>
-          <w:i/>
-          <w:sz w:val="19"/>
-          <w:szCs w:val="19"/>
-        </w:rPr>
-        <w:t>14</w:t>
-      </w:r>
-      <w:r>
-        <w:rPr>
-          <w:rFonts w:ascii="Palatino Linotype" w:hAnsi="Palatino Linotype"/>
-          <w:b/>
-          <w:bCs/>
-          <w:i/>
-          <w:sz w:val="19"/>
-          <w:szCs w:val="19"/>
-        </w:rPr>
-        <w:t xml:space="preserve"> days of the filing of this decision. Any objections must state with specificity the grounds of the objections. </w:t>
-      </w:r>
-      <w:r>
-        <w:rPr>
-          <w:rFonts w:ascii="Palatino Linotype" w:hAnsi="Palatino Linotype"/>
-          <w:b/>
-          <w:bCs/>
-          <w:i/>
-          <w:sz w:val="19"/>
-          <w:szCs w:val="19"/>
-        </w:rPr>
-        <w:t xml:space="preserve">A party shall not assign as error on appeal the court’s adoption of this decision unless the party timely </w:t>
-      </w:r>
-      <w:r>
-        <w:rPr>
-          <w:rFonts w:ascii="Palatino Linotype" w:hAnsi="Palatino Linotype"/>
-          <w:b/>
-          <w:bCs/>
-          <w:i/>
-          <w:sz w:val="19"/>
-          <w:szCs w:val="19"/>
-        </w:rPr>
-        <w:t>files objections.</w:t>
-      </w:r>
-    </w:p>
-    <w:p>
-      <w:pPr>
-        <w:tabs>
-          <w:tab w:val="left" w:pos="-1080"/>
-          <w:tab w:val="left" w:pos="-720"/>
-          <w:tab w:val="left" w:pos="0"/>
-          <w:tab w:val="left" w:pos="720"/>
-          <w:tab w:val="left" w:pos="1440"/>
-          <w:tab w:val="left" w:pos="2160"/>
-          <w:tab w:val="left" w:pos="2880"/>
-          <w:tab w:val="left" w:pos="3600"/>
-          <w:tab w:val="left" w:pos="4320"/>
-          <w:tab w:val="left" w:pos="4680"/>
-        </w:tabs>
-        <w:rPr>
-          <w:rFonts w:ascii="Palatino Linotype" w:hAnsi="Palatino Linotype"/>
-          <w:sz w:val="20"/>
-          <w:szCs w:val="20"/>
-        </w:rPr>
-      </w:pPr>
-      <w:r>
-        <w:rPr>
-          <w:rFonts w:ascii="Palatino Linotype" w:hAnsi="Palatino Linotype"/>
-          <w:sz w:val="20"/>
-          <w:szCs w:val="20"/>
-        </w:rPr>
-        <w:t xml:space="preserve"/>
-      </w:r>
-    </w:p>
-    <w:p>
-      <w:pPr>
-        <w:tabs>
-          <w:tab w:val="left" w:pos="-1080"/>
-          <w:tab w:val="left" w:pos="-720"/>
-          <w:tab w:val="left" w:pos="0"/>
-          <w:tab w:val="left" w:pos="720"/>
-          <w:tab w:val="left" w:pos="1440"/>
-          <w:tab w:val="left" w:pos="2160"/>
-          <w:tab w:val="left" w:pos="2880"/>
-          <w:tab w:val="left" w:pos="3600"/>
-          <w:tab w:val="left" w:pos="4320"/>
-          <w:tab w:val="left" w:pos="4680"/>
-        </w:tabs>
-        <w:rPr>
-          <w:rFonts w:ascii="Palatino Linotype" w:hAnsi="Palatino Linotype"/>
           <w:sz w:val="16"/>
           <w:szCs w:val="16"/>
         </w:rPr>
@@ -3409,7 +3419,7 @@
           <w:sz w:val="16"/>
           <w:szCs w:val="16"/>
         </w:rPr>
-        <w:t>Copies served by Dep. Clerk ___________</w:t>
+        <w:t xml:space="preserve">Prosecutor’s Office: PS    </w:t>
       </w:r>
       <w:r>
         <w:rPr>
@@ -3417,68 +3427,16 @@
           <w:sz w:val="16"/>
           <w:szCs w:val="16"/>
         </w:rPr>
-        <w:t>________________</w:t>
-      </w:r>
+        <w:t xml:space="preserve">OM     EM; Defendant’s Attorney: PS     OM     EM; </w:t>
+      </w:r>
+      <w:proofErr w:type="gramStart"/>
       <w:r>
         <w:rPr>
           <w:rFonts w:ascii="Palatino Linotype" w:hAnsi="Palatino Linotype"/>
           <w:sz w:val="16"/>
           <w:szCs w:val="16"/>
         </w:rPr>
-        <w:t xml:space="preserve"> on the following date ___________</w:t>
-      </w:r>
-      <w:r>
-        <w:rPr>
-          <w:rFonts w:ascii="Palatino Linotype" w:hAnsi="Palatino Linotype"/>
-          <w:sz w:val="16"/>
-          <w:szCs w:val="16"/>
-        </w:rPr>
-        <w:t xml:space="preserve">_________</w:t>
-      </w:r>
-      <w:r>
-        <w:rPr>
-          <w:rFonts w:ascii="Palatino Linotype" w:hAnsi="Palatino Linotype"/>
-          <w:sz w:val="16"/>
-          <w:szCs w:val="16"/>
-        </w:rPr>
-        <w:t xml:space="preserve"> to:</w:t>
-      </w:r>
-    </w:p>
-    <w:p>
-      <w:pPr>
-        <w:tabs>
-          <w:tab w:val="left" w:pos="-1080"/>
-          <w:tab w:val="left" w:pos="-720"/>
-          <w:tab w:val="left" w:pos="0"/>
-          <w:tab w:val="left" w:pos="720"/>
-          <w:tab w:val="left" w:pos="1440"/>
-          <w:tab w:val="left" w:pos="2160"/>
-          <w:tab w:val="left" w:pos="2880"/>
-          <w:tab w:val="left" w:pos="3600"/>
-          <w:tab w:val="left" w:pos="4320"/>
-          <w:tab w:val="left" w:pos="4680"/>
-        </w:tabs>
-        <w:rPr>
-          <w:rFonts w:ascii="Palatino Linotype" w:hAnsi="Palatino Linotype"/>
-          <w:sz w:val="16"/>
-          <w:szCs w:val="16"/>
-        </w:rPr>
-      </w:pPr>
-      <w:r>
-        <w:rPr>
-          <w:rFonts w:ascii="Palatino Linotype" w:hAnsi="Palatino Linotype"/>
-          <w:sz w:val="16"/>
-          <w:szCs w:val="16"/>
-        </w:rPr>
-        <w:t xml:space="preserve">Prosecutor’s Office: PS    </w:t>
-      </w:r>
-      <w:r>
-        <w:rPr>
-          <w:rFonts w:ascii="Palatino Linotype" w:hAnsi="Palatino Linotype"/>
-          <w:sz w:val="16"/>
-          <w:szCs w:val="16"/>
-        </w:rPr>
-        <w:t xml:space="preserve">OM     EM; Defendant’s Attorney: PS     OM     EM; Chase Henderson: PS     OM     EM;</w:t>
+        <w:t xml:space="preserve">Chase Henderson: PS     OM     EM;</w:t>
       </w:r>
     </w:p>
     <w:p>
@@ -3772,15 +3730,7 @@
                 <w:sz w:val="20"/>
                 <w:szCs w:val="20"/>
               </w:rPr>
-              <w:t xml:space="preserve">Magistrate Decision</w:t>
-            </w:r>
-            <w:r>
-              <w:rPr>
-                <w:rFonts w:ascii="Palatino Linotype" w:hAnsi="Palatino Linotype"/>
-                <w:sz w:val="20"/>
-                <w:szCs w:val="20"/>
-              </w:rPr>
-              <w:t xml:space="preserve"> 20TRC09471</w:t>
+              <w:t xml:space="preserve">Final Judgment Entry 20TRC09471</w:t>
             </w:r>
           </w:p>
         </w:sdtContent>

</xml_diff>